<commit_message>
Update Interacao entre objetos.docx
</commit_message>
<xml_diff>
--- a/2º Trimestre/Programação I/Aula 07/Interacao entre objetos.docx
+++ b/2º Trimestre/Programação I/Aula 07/Interacao entre objetos.docx
@@ -33,9 +33,9 @@
       </w:pPr>
       <w:r>
         <w:drawing>
-          <wp:inline distT="0" distB="0" distL="0" distR="0" wp14:anchorId="7E582BDA" wp14:editId="688C4EC2">
-            <wp:extent cx="2476846" cy="1581371"/>
-            <wp:effectExtent l="76200" t="95250" r="76200" b="95250"/>
+          <wp:inline distT="0" distB="0" distL="0" distR="0" wp14:anchorId="7E582BDA" wp14:editId="03B2ABDF">
+            <wp:extent cx="2476500" cy="1162050"/>
+            <wp:effectExtent l="76200" t="76200" r="76200" b="76200"/>
             <wp:docPr id="1" name="Imagem 1"/>
             <wp:cNvGraphicFramePr>
               <a:graphicFrameLocks xmlns:a="http://schemas.openxmlformats.org/drawingml/2006/main" noChangeAspect="1"/>
@@ -56,7 +56,7 @@
                   <pic:spPr>
                     <a:xfrm>
                       <a:off x="0" y="0"/>
-                      <a:ext cx="2476846" cy="1581371"/>
+                      <a:ext cx="2476860" cy="1162219"/>
                     </a:xfrm>
                     <a:prstGeom prst="rect">
                       <a:avLst/>
@@ -97,8 +97,8 @@
       </w:pPr>
       <w:r>
         <w:drawing>
-          <wp:inline distT="0" distB="0" distL="0" distR="0" wp14:anchorId="0DA2B460" wp14:editId="38495645">
-            <wp:extent cx="3686689" cy="2057687"/>
+          <wp:inline distT="0" distB="0" distL="0" distR="0" wp14:anchorId="0DA2B460" wp14:editId="09058897">
+            <wp:extent cx="3686175" cy="1543050"/>
             <wp:effectExtent l="95250" t="95250" r="104775" b="95250"/>
             <wp:docPr id="3" name="Imagem 3"/>
             <wp:cNvGraphicFramePr>
@@ -120,7 +120,7 @@
                   <pic:spPr>
                     <a:xfrm>
                       <a:off x="0" y="0"/>
-                      <a:ext cx="3686689" cy="2057687"/>
+                      <a:ext cx="3686713" cy="1543275"/>
                     </a:xfrm>
                     <a:prstGeom prst="rect">
                       <a:avLst/>
@@ -176,6 +176,376 @@
       <w:pPr>
         <w:ind w:firstLine="0"/>
       </w:pPr>
+      <w:r>
+        <w:t>DICA:</w:t>
+      </w:r>
+    </w:p>
+    <w:p>
+      <w:pPr>
+        <w:ind w:firstLine="0"/>
+      </w:pPr>
+      <w:r>
+        <w:drawing>
+          <wp:inline distT="0" distB="0" distL="0" distR="0" wp14:anchorId="334DBF07" wp14:editId="51645156">
+            <wp:extent cx="5400040" cy="3324225"/>
+            <wp:effectExtent l="114300" t="114300" r="105410" b="123825"/>
+            <wp:docPr id="10" name="Imagem 10"/>
+            <wp:cNvGraphicFramePr>
+              <a:graphicFrameLocks xmlns:a="http://schemas.openxmlformats.org/drawingml/2006/main" noChangeAspect="1"/>
+            </wp:cNvGraphicFramePr>
+            <a:graphic xmlns:a="http://schemas.openxmlformats.org/drawingml/2006/main">
+              <a:graphicData uri="http://schemas.openxmlformats.org/drawingml/2006/picture">
+                <pic:pic xmlns:pic="http://schemas.openxmlformats.org/drawingml/2006/picture">
+                  <pic:nvPicPr>
+                    <pic:cNvPr id="1" name=""/>
+                    <pic:cNvPicPr/>
+                  </pic:nvPicPr>
+                  <pic:blipFill>
+                    <a:blip r:embed="rId6"/>
+                    <a:stretch>
+                      <a:fillRect/>
+                    </a:stretch>
+                  </pic:blipFill>
+                  <pic:spPr>
+                    <a:xfrm>
+                      <a:off x="0" y="0"/>
+                      <a:ext cx="5400040" cy="3324225"/>
+                    </a:xfrm>
+                    <a:prstGeom prst="rect">
+                      <a:avLst/>
+                    </a:prstGeom>
+                    <a:effectLst>
+                      <a:outerShdw blurRad="63500" sx="102000" sy="102000" algn="ctr" rotWithShape="0">
+                        <a:prstClr val="black">
+                          <a:alpha val="40000"/>
+                        </a:prstClr>
+                      </a:outerShdw>
+                    </a:effectLst>
+                  </pic:spPr>
+                </pic:pic>
+              </a:graphicData>
+            </a:graphic>
+          </wp:inline>
+        </w:drawing>
+      </w:r>
+    </w:p>
+    <w:p>
+      <w:pPr>
+        <w:ind w:firstLine="0"/>
+      </w:pPr>
+      <w:r>
+        <w:t>Usando refactor ele muda o nome em todos os lugares! (da palavra selecionada)</w:t>
+      </w:r>
+    </w:p>
+    <w:p>
+      <w:pPr>
+        <w:ind w:firstLine="0"/>
+        <w:rPr>
+          <w:b/>
+          <w:bCs/>
+        </w:rPr>
+      </w:pPr>
+      <w:r>
+        <w:lastRenderedPageBreak/>
+        <w:tab/>
+      </w:r>
+      <w:r>
+        <w:rPr>
+          <w:b/>
+          <w:bCs/>
+        </w:rPr>
+        <w:t>Encapsulamento:</w:t>
+      </w:r>
+    </w:p>
+    <w:p>
+      <w:pPr>
+        <w:ind w:firstLine="0"/>
+      </w:pPr>
+      <w:r>
+        <w:t>É recomendado que toda manipulação dos dados não pode ser dentro da classe! Mas fora. Assim:</w:t>
+      </w:r>
+    </w:p>
+    <w:p>
+      <w:pPr>
+        <w:ind w:firstLine="0"/>
+        <w:jc w:val="center"/>
+      </w:pPr>
+      <w:r>
+        <w:drawing>
+          <wp:inline distT="0" distB="0" distL="0" distR="0" wp14:anchorId="02BD1FD2" wp14:editId="5643299C">
+            <wp:extent cx="3657600" cy="1952625"/>
+            <wp:effectExtent l="95250" t="95250" r="95250" b="104775"/>
+            <wp:docPr id="4" name="Imagem 4"/>
+            <wp:cNvGraphicFramePr>
+              <a:graphicFrameLocks xmlns:a="http://schemas.openxmlformats.org/drawingml/2006/main" noChangeAspect="1"/>
+            </wp:cNvGraphicFramePr>
+            <a:graphic xmlns:a="http://schemas.openxmlformats.org/drawingml/2006/main">
+              <a:graphicData uri="http://schemas.openxmlformats.org/drawingml/2006/picture">
+                <pic:pic xmlns:pic="http://schemas.openxmlformats.org/drawingml/2006/picture">
+                  <pic:nvPicPr>
+                    <pic:cNvPr id="1" name=""/>
+                    <pic:cNvPicPr/>
+                  </pic:nvPicPr>
+                  <pic:blipFill>
+                    <a:blip r:embed="rId7"/>
+                    <a:stretch>
+                      <a:fillRect/>
+                    </a:stretch>
+                  </pic:blipFill>
+                  <pic:spPr>
+                    <a:xfrm>
+                      <a:off x="0" y="0"/>
+                      <a:ext cx="3658115" cy="1952900"/>
+                    </a:xfrm>
+                    <a:prstGeom prst="rect">
+                      <a:avLst/>
+                    </a:prstGeom>
+                    <a:effectLst>
+                      <a:outerShdw blurRad="63500" sx="102000" sy="102000" algn="ctr" rotWithShape="0">
+                        <a:prstClr val="black">
+                          <a:alpha val="40000"/>
+                        </a:prstClr>
+                      </a:outerShdw>
+                    </a:effectLst>
+                  </pic:spPr>
+                </pic:pic>
+              </a:graphicData>
+            </a:graphic>
+          </wp:inline>
+        </w:drawing>
+      </w:r>
+    </w:p>
+    <w:p>
+      <w:pPr>
+        <w:ind w:firstLine="0"/>
+      </w:pPr>
+    </w:p>
+    <w:p>
+      <w:pPr>
+        <w:ind w:firstLine="0"/>
+        <w:jc w:val="center"/>
+      </w:pPr>
+      <w:r>
+        <w:drawing>
+          <wp:inline distT="0" distB="0" distL="0" distR="0" wp14:anchorId="2981D90E" wp14:editId="34CEEDC6">
+            <wp:extent cx="3334215" cy="2105319"/>
+            <wp:effectExtent l="95250" t="95250" r="95250" b="104775"/>
+            <wp:docPr id="5" name="Imagem 5"/>
+            <wp:cNvGraphicFramePr>
+              <a:graphicFrameLocks xmlns:a="http://schemas.openxmlformats.org/drawingml/2006/main" noChangeAspect="1"/>
+            </wp:cNvGraphicFramePr>
+            <a:graphic xmlns:a="http://schemas.openxmlformats.org/drawingml/2006/main">
+              <a:graphicData uri="http://schemas.openxmlformats.org/drawingml/2006/picture">
+                <pic:pic xmlns:pic="http://schemas.openxmlformats.org/drawingml/2006/picture">
+                  <pic:nvPicPr>
+                    <pic:cNvPr id="1" name=""/>
+                    <pic:cNvPicPr/>
+                  </pic:nvPicPr>
+                  <pic:blipFill>
+                    <a:blip r:embed="rId8"/>
+                    <a:stretch>
+                      <a:fillRect/>
+                    </a:stretch>
+                  </pic:blipFill>
+                  <pic:spPr>
+                    <a:xfrm>
+                      <a:off x="0" y="0"/>
+                      <a:ext cx="3334215" cy="2105319"/>
+                    </a:xfrm>
+                    <a:prstGeom prst="rect">
+                      <a:avLst/>
+                    </a:prstGeom>
+                    <a:effectLst>
+                      <a:outerShdw blurRad="63500" sx="102000" sy="102000" algn="ctr" rotWithShape="0">
+                        <a:prstClr val="black">
+                          <a:alpha val="40000"/>
+                        </a:prstClr>
+                      </a:outerShdw>
+                    </a:effectLst>
+                  </pic:spPr>
+                </pic:pic>
+              </a:graphicData>
+            </a:graphic>
+          </wp:inline>
+        </w:drawing>
+      </w:r>
+    </w:p>
+    <w:p>
+      <w:pPr>
+        <w:ind w:firstLine="0"/>
+      </w:pPr>
+      <w:r>
+        <w:t>Só que o pessoal não faz assim! tem uma boa pratica para isso.</w:t>
+      </w:r>
+      <w:r>
+        <w:t xml:space="preserve">(na nomenclatura): </w:t>
+      </w:r>
+    </w:p>
+    <w:p>
+      <w:pPr>
+        <w:ind w:firstLine="0"/>
+        <w:jc w:val="center"/>
+      </w:pPr>
+      <w:r>
+        <w:drawing>
+          <wp:inline distT="0" distB="0" distL="0" distR="0" wp14:anchorId="1DA10861" wp14:editId="5D982CD0">
+            <wp:extent cx="3191320" cy="2229161"/>
+            <wp:effectExtent l="95250" t="95250" r="104775" b="95250"/>
+            <wp:docPr id="7" name="Imagem 7"/>
+            <wp:cNvGraphicFramePr>
+              <a:graphicFrameLocks xmlns:a="http://schemas.openxmlformats.org/drawingml/2006/main" noChangeAspect="1"/>
+            </wp:cNvGraphicFramePr>
+            <a:graphic xmlns:a="http://schemas.openxmlformats.org/drawingml/2006/main">
+              <a:graphicData uri="http://schemas.openxmlformats.org/drawingml/2006/picture">
+                <pic:pic xmlns:pic="http://schemas.openxmlformats.org/drawingml/2006/picture">
+                  <pic:nvPicPr>
+                    <pic:cNvPr id="1" name=""/>
+                    <pic:cNvPicPr/>
+                  </pic:nvPicPr>
+                  <pic:blipFill>
+                    <a:blip r:embed="rId9"/>
+                    <a:stretch>
+                      <a:fillRect/>
+                    </a:stretch>
+                  </pic:blipFill>
+                  <pic:spPr>
+                    <a:xfrm>
+                      <a:off x="0" y="0"/>
+                      <a:ext cx="3191320" cy="2229161"/>
+                    </a:xfrm>
+                    <a:prstGeom prst="rect">
+                      <a:avLst/>
+                    </a:prstGeom>
+                    <a:effectLst>
+                      <a:outerShdw blurRad="63500" sx="102000" sy="102000" algn="ctr" rotWithShape="0">
+                        <a:prstClr val="black">
+                          <a:alpha val="40000"/>
+                        </a:prstClr>
+                      </a:outerShdw>
+                    </a:effectLst>
+                  </pic:spPr>
+                </pic:pic>
+              </a:graphicData>
+            </a:graphic>
+          </wp:inline>
+        </w:drawing>
+      </w:r>
+    </w:p>
+    <w:p>
+      <w:pPr>
+        <w:ind w:firstLine="0"/>
+      </w:pPr>
+      <w:r>
+        <w:t>Quando quiser ter acesso para consultar ou alterar usar a palavra: get ou set</w:t>
+      </w:r>
+    </w:p>
+    <w:p>
+      <w:pPr>
+        <w:ind w:firstLine="0"/>
+      </w:pPr>
+      <w:r>
+        <w:lastRenderedPageBreak/>
+        <w:drawing>
+          <wp:inline distT="0" distB="0" distL="0" distR="0" wp14:anchorId="300AEA49" wp14:editId="4C954DD0">
+            <wp:extent cx="5400040" cy="1404620"/>
+            <wp:effectExtent l="133350" t="95250" r="124460" b="100330"/>
+            <wp:docPr id="8" name="Imagem 8"/>
+            <wp:cNvGraphicFramePr>
+              <a:graphicFrameLocks xmlns:a="http://schemas.openxmlformats.org/drawingml/2006/main" noChangeAspect="1"/>
+            </wp:cNvGraphicFramePr>
+            <a:graphic xmlns:a="http://schemas.openxmlformats.org/drawingml/2006/main">
+              <a:graphicData uri="http://schemas.openxmlformats.org/drawingml/2006/picture">
+                <pic:pic xmlns:pic="http://schemas.openxmlformats.org/drawingml/2006/picture">
+                  <pic:nvPicPr>
+                    <pic:cNvPr id="1" name=""/>
+                    <pic:cNvPicPr/>
+                  </pic:nvPicPr>
+                  <pic:blipFill>
+                    <a:blip r:embed="rId10"/>
+                    <a:stretch>
+                      <a:fillRect/>
+                    </a:stretch>
+                  </pic:blipFill>
+                  <pic:spPr>
+                    <a:xfrm>
+                      <a:off x="0" y="0"/>
+                      <a:ext cx="5400040" cy="1404620"/>
+                    </a:xfrm>
+                    <a:prstGeom prst="rect">
+                      <a:avLst/>
+                    </a:prstGeom>
+                    <a:effectLst>
+                      <a:outerShdw blurRad="63500" sx="102000" sy="102000" algn="ctr" rotWithShape="0">
+                        <a:prstClr val="black">
+                          <a:alpha val="40000"/>
+                        </a:prstClr>
+                      </a:outerShdw>
+                    </a:effectLst>
+                  </pic:spPr>
+                </pic:pic>
+              </a:graphicData>
+            </a:graphic>
+          </wp:inline>
+        </w:drawing>
+      </w:r>
+    </w:p>
+    <w:p>
+      <w:pPr>
+        <w:ind w:firstLine="0"/>
+      </w:pPr>
+      <w:r>
+        <w:t>Ele faz automaticamente de todas as variaveis:</w:t>
+      </w:r>
+    </w:p>
+    <w:p>
+      <w:pPr>
+        <w:ind w:firstLine="0"/>
+        <w:jc w:val="center"/>
+      </w:pPr>
+      <w:r>
+        <w:drawing>
+          <wp:inline distT="0" distB="0" distL="0" distR="0" wp14:anchorId="5931937D" wp14:editId="3C6BCB2D">
+            <wp:extent cx="3134162" cy="4105848"/>
+            <wp:effectExtent l="95250" t="114300" r="104775" b="123825"/>
+            <wp:docPr id="9" name="Imagem 9"/>
+            <wp:cNvGraphicFramePr>
+              <a:graphicFrameLocks xmlns:a="http://schemas.openxmlformats.org/drawingml/2006/main" noChangeAspect="1"/>
+            </wp:cNvGraphicFramePr>
+            <a:graphic xmlns:a="http://schemas.openxmlformats.org/drawingml/2006/main">
+              <a:graphicData uri="http://schemas.openxmlformats.org/drawingml/2006/picture">
+                <pic:pic xmlns:pic="http://schemas.openxmlformats.org/drawingml/2006/picture">
+                  <pic:nvPicPr>
+                    <pic:cNvPr id="1" name=""/>
+                    <pic:cNvPicPr/>
+                  </pic:nvPicPr>
+                  <pic:blipFill>
+                    <a:blip r:embed="rId11"/>
+                    <a:stretch>
+                      <a:fillRect/>
+                    </a:stretch>
+                  </pic:blipFill>
+                  <pic:spPr>
+                    <a:xfrm>
+                      <a:off x="0" y="0"/>
+                      <a:ext cx="3134162" cy="4105848"/>
+                    </a:xfrm>
+                    <a:prstGeom prst="rect">
+                      <a:avLst/>
+                    </a:prstGeom>
+                    <a:effectLst>
+                      <a:outerShdw blurRad="63500" sx="102000" sy="102000" algn="ctr" rotWithShape="0">
+                        <a:prstClr val="black">
+                          <a:alpha val="40000"/>
+                        </a:prstClr>
+                      </a:outerShdw>
+                    </a:effectLst>
+                  </pic:spPr>
+                </pic:pic>
+              </a:graphicData>
+            </a:graphic>
+          </wp:inline>
+        </w:drawing>
+      </w:r>
     </w:p>
     <w:p>
       <w:pPr>

</xml_diff>